<commit_message>
small change to metadata template
</commit_message>
<xml_diff>
--- a/source/assets/file-download/Vorlage_Metadaten.docx
+++ b/source/assets/file-download/Vorlage_Metadaten.docx
@@ -324,27 +324,7 @@
                   <w:color w:val="AEAAAA" w:themeColor="background2" w:themeShade="BF"/>
                   <w:lang w:eastAsia="de-DE"/>
                 </w:rPr>
-                <w:t>Kategorien aus d</w:t>
-              </w:r>
-              <w:r>
-                <w:rPr>
-                  <w:rStyle w:val="Hyperlink"/>
-                  <w:rFonts w:ascii="Arial" w:eastAsia="Times New Roman" w:hAnsi="Arial" w:cs="Arial"/>
-                  <w:bCs/>
-                  <w:color w:val="AEAAAA" w:themeColor="background2" w:themeShade="BF"/>
-                  <w:lang w:eastAsia="de-DE"/>
-                </w:rPr>
-                <w:t>e</w:t>
-              </w:r>
-              <w:r>
-                <w:rPr>
-                  <w:rStyle w:val="Hyperlink"/>
-                  <w:rFonts w:ascii="Arial" w:eastAsia="Times New Roman" w:hAnsi="Arial" w:cs="Arial"/>
-                  <w:bCs/>
-                  <w:color w:val="AEAAAA" w:themeColor="background2" w:themeShade="BF"/>
-                  <w:lang w:eastAsia="de-DE"/>
-                </w:rPr>
-                <w:t>m Datenportal</w:t>
+                <w:t>Kategorien aus dem Datenportal</w:t>
               </w:r>
             </w:hyperlink>
             <w:r>
@@ -850,17 +830,15 @@
               </w:rPr>
               <w:t xml:space="preserve">&gt;&gt;z.B. Die Daten wurden von der Senatsverwaltung für Wirtschaft, Energie und Betriebe und ODIS </w:t>
             </w:r>
-            <w:proofErr w:type="gramStart"/>
-            <w:r>
-              <w:rPr>
-                <w:rFonts w:ascii="Arial" w:eastAsia="Times New Roman" w:hAnsi="Arial" w:cs="Arial"/>
-                <w:bCs/>
-                <w:color w:val="AEAAAA" w:themeColor="background2" w:themeShade="BF"/>
-                <w:lang w:eastAsia="de-DE"/>
-              </w:rPr>
-              <w:t>erhoben.&lt;</w:t>
-            </w:r>
-            <w:proofErr w:type="gramEnd"/>
+            <w:r>
+              <w:rPr>
+                <w:rFonts w:ascii="Arial" w:eastAsia="Times New Roman" w:hAnsi="Arial" w:cs="Arial"/>
+                <w:bCs/>
+                <w:color w:val="AEAAAA" w:themeColor="background2" w:themeShade="BF"/>
+                <w:lang w:eastAsia="de-DE"/>
+              </w:rPr>
+              <w:t>erhoben. &lt;</w:t>
+            </w:r>
             <w:r>
               <w:rPr>
                 <w:rFonts w:ascii="Arial" w:eastAsia="Times New Roman" w:hAnsi="Arial" w:cs="Arial"/>
@@ -1402,6 +1380,8 @@
         </w:tc>
       </w:tr>
     </w:tbl>
+    <w:bookmarkStart w:id="0" w:name="_GoBack"/>
+    <w:bookmarkEnd w:id="0"/>
     <w:p>
       <w:pPr>
         <w:rPr>
@@ -1628,39 +1608,7 @@
             <w:rFonts w:ascii="Arial" w:hAnsi="Arial" w:cs="Arial"/>
             <w:sz w:val="22"/>
           </w:rPr>
-          <w:t>https://odis-berlin.de/ressou</w:t>
-        </w:r>
-        <w:r>
-          <w:rPr>
-            <w:rStyle w:val="Hyperlink"/>
-            <w:rFonts w:ascii="Arial" w:hAnsi="Arial" w:cs="Arial"/>
-            <w:sz w:val="22"/>
-          </w:rPr>
-          <w:t>r</w:t>
-        </w:r>
-        <w:r>
-          <w:rPr>
-            <w:rStyle w:val="Hyperlink"/>
-            <w:rFonts w:ascii="Arial" w:hAnsi="Arial" w:cs="Arial"/>
-            <w:sz w:val="22"/>
-          </w:rPr>
-          <w:t>cen/metad</w:t>
-        </w:r>
-        <w:r>
-          <w:rPr>
-            <w:rStyle w:val="Hyperlink"/>
-            <w:rFonts w:ascii="Arial" w:hAnsi="Arial" w:cs="Arial"/>
-            <w:sz w:val="22"/>
-          </w:rPr>
-          <w:t>a</w:t>
-        </w:r>
-        <w:r>
-          <w:rPr>
-            <w:rStyle w:val="Hyperlink"/>
-            <w:rFonts w:ascii="Arial" w:hAnsi="Arial" w:cs="Arial"/>
-            <w:sz w:val="22"/>
-          </w:rPr>
-          <w:t>ten</w:t>
+          <w:t>https://odis-berlin.de/ressourcen/metadaten</w:t>
         </w:r>
       </w:hyperlink>
       <w:r>
@@ -1873,8 +1821,6 @@
           </wp:anchor>
         </w:drawing>
       </w:r>
-      <w:bookmarkStart w:id="0" w:name="_GoBack"/>
-      <w:bookmarkEnd w:id="0"/>
     </w:p>
     <w:sectPr>
       <w:pgSz w:w="11900" w:h="16840"/>

</xml_diff>